<commit_message>
added questions for movie
</commit_message>
<xml_diff>
--- a/Mancal/pa2-instructions-mancal.docx
+++ b/Mancal/pa2-instructions-mancal.docx
@@ -160,125 +160,97 @@
         <w:rPr>
           <w:rStyle w:val="question"/>
         </w:rPr>
-        <w:t xml:space="preserve">Question 1. (30 points) A </w:t>
-      </w:r>
-      <w:proofErr w:type="spellStart"/>
-      <w:r>
-        <w:rPr>
-          <w:rStyle w:val="question"/>
+        <w:t xml:space="preserve">Question 1. (30 points) A MiniMax </w:t>
+      </w:r>
+      <w:r>
+        <w:rPr>
+          <w:rStyle w:val="question"/>
+        </w:rPr>
+        <w:t>Mancala</w:t>
+      </w:r>
+      <w:r>
+        <w:rPr>
+          <w:rStyle w:val="question"/>
+        </w:rPr>
+        <w:t xml:space="preserve"> Player</w:t>
+      </w:r>
+    </w:p>
+    <w:p>
+      <w:r>
+        <w:t>Using the starter code provided, implement a player for the Othello game that uses the MiniMax algorithm</w:t>
+      </w:r>
+      <w:r>
+        <w:t xml:space="preserve"> (with cutoff at a fixed depth)</w:t>
+      </w:r>
+      <w:r>
+        <w:t xml:space="preserve"> to select its move. You</w:t>
+      </w:r>
+      <w:r>
+        <w:t xml:space="preserve"> must create a new class called </w:t>
+      </w:r>
+      <w:r>
+        <w:rPr>
+          <w:rStyle w:val="code"/>
+        </w:rPr>
+        <w:t>MM</w:t>
+      </w:r>
+      <w:r>
+        <w:rPr>
+          <w:rStyle w:val="code"/>
+        </w:rPr>
+        <w:t>Mancala</w:t>
+      </w:r>
+      <w:r>
+        <w:rPr>
+          <w:rStyle w:val="code"/>
+        </w:rPr>
+        <w:t>Player</w:t>
+      </w:r>
+      <w:r>
+        <w:t xml:space="preserve"> </w:t>
+      </w:r>
+      <w:r>
+        <w:t>player</w:t>
+      </w:r>
+      <w:r>
+        <w:t>, which</w:t>
+      </w:r>
+      <w:r>
+        <w:t xml:space="preserve"> extend</w:t>
+      </w:r>
+      <w:r>
+        <w:t>s</w:t>
+      </w:r>
+      <w:r>
+        <w:t xml:space="preserve"> the </w:t>
+      </w:r>
+      <w:r>
+        <w:rPr>
+          <w:rStyle w:val="code"/>
+        </w:rPr>
+        <w:t>Mancala</w:t>
+      </w:r>
+      <w:r>
+        <w:rPr>
+          <w:rStyle w:val="code"/>
+        </w:rPr>
+        <w:t>Player</w:t>
+      </w:r>
+      <w:r>
+        <w:t xml:space="preserve"> class and implement</w:t>
+      </w:r>
+      <w:r>
+        <w:t>s</w:t>
+      </w:r>
+      <w:r>
+        <w:t xml:space="preserve"> the </w:t>
+      </w:r>
+      <w:r>
+        <w:rPr>
+          <w:rStyle w:val="code"/>
         </w:rPr>
         <w:t>MiniMax</w:t>
       </w:r>
-      <w:proofErr w:type="spellEnd"/>
-      <w:r>
-        <w:rPr>
-          <w:rStyle w:val="question"/>
-        </w:rPr>
-        <w:t xml:space="preserve"> </w:t>
-      </w:r>
-      <w:r>
-        <w:rPr>
-          <w:rStyle w:val="question"/>
-        </w:rPr>
-        <w:t>Mancala</w:t>
-      </w:r>
-      <w:r>
-        <w:rPr>
-          <w:rStyle w:val="question"/>
-        </w:rPr>
-        <w:t xml:space="preserve"> Player</w:t>
-      </w:r>
-    </w:p>
-    <w:p>
-      <w:r>
-        <w:t xml:space="preserve">Using the starter code provided, implement a player for the Othello game that uses the </w:t>
-      </w:r>
-      <w:proofErr w:type="spellStart"/>
-      <w:r>
-        <w:t>MiniMax</w:t>
-      </w:r>
-      <w:proofErr w:type="spellEnd"/>
-      <w:r>
-        <w:t xml:space="preserve"> algorithm</w:t>
-      </w:r>
-      <w:r>
-        <w:t xml:space="preserve"> (with cutoff at a fixed depth)</w:t>
-      </w:r>
-      <w:r>
-        <w:t xml:space="preserve"> to select its move. You</w:t>
-      </w:r>
-      <w:r>
-        <w:t xml:space="preserve"> must create a new class called </w:t>
-      </w:r>
-      <w:proofErr w:type="spellStart"/>
-      <w:r>
-        <w:rPr>
-          <w:rStyle w:val="code"/>
-        </w:rPr>
-        <w:t>MM</w:t>
-      </w:r>
-      <w:r>
-        <w:rPr>
-          <w:rStyle w:val="code"/>
-        </w:rPr>
-        <w:t>Mancala</w:t>
-      </w:r>
-      <w:r>
-        <w:rPr>
-          <w:rStyle w:val="code"/>
-        </w:rPr>
-        <w:t>Player</w:t>
-      </w:r>
-      <w:proofErr w:type="spellEnd"/>
-      <w:r>
-        <w:t xml:space="preserve"> </w:t>
-      </w:r>
-      <w:r>
-        <w:t>player</w:t>
-      </w:r>
-      <w:r>
-        <w:t>, which</w:t>
-      </w:r>
-      <w:r>
-        <w:t xml:space="preserve"> extend</w:t>
-      </w:r>
-      <w:r>
-        <w:t>s</w:t>
-      </w:r>
-      <w:r>
-        <w:t xml:space="preserve"> the </w:t>
-      </w:r>
-      <w:proofErr w:type="spellStart"/>
-      <w:r>
-        <w:rPr>
-          <w:rStyle w:val="code"/>
-        </w:rPr>
-        <w:t>Mancala</w:t>
-      </w:r>
-      <w:r>
-        <w:rPr>
-          <w:rStyle w:val="code"/>
-        </w:rPr>
-        <w:t>Player</w:t>
-      </w:r>
-      <w:proofErr w:type="spellEnd"/>
-      <w:r>
-        <w:t xml:space="preserve"> class and implement</w:t>
-      </w:r>
-      <w:r>
-        <w:t>s</w:t>
-      </w:r>
-      <w:r>
-        <w:t xml:space="preserve"> the </w:t>
-      </w:r>
-      <w:proofErr w:type="spellStart"/>
-      <w:r>
-        <w:rPr>
-          <w:rStyle w:val="code"/>
-        </w:rPr>
-        <w:t>MiniMax</w:t>
-      </w:r>
-      <w:proofErr w:type="spellEnd"/>
       <w:r>
         <w:t xml:space="preserve"> </w:t>
       </w:r>
@@ -332,7 +304,6 @@
         </w:rPr>
         <w:t xml:space="preserve">public </w:t>
       </w:r>
-      <w:proofErr w:type="spellStart"/>
       <w:r>
         <w:rPr>
           <w:rStyle w:val="code"/>
@@ -351,7 +322,6 @@
         </w:rPr>
         <w:t>Player</w:t>
       </w:r>
-      <w:proofErr w:type="spellEnd"/>
       <w:r>
         <w:t xml:space="preserve"> </w:t>
       </w:r>
@@ -379,7 +349,6 @@
         </w:rPr>
         <w:t xml:space="preserve">public </w:t>
       </w:r>
-      <w:proofErr w:type="spellStart"/>
       <w:r>
         <w:rPr>
           <w:rStyle w:val="code"/>
@@ -398,7 +367,6 @@
         </w:rPr>
         <w:t>Player</w:t>
       </w:r>
-      <w:proofErr w:type="spellEnd"/>
       <w:r>
         <w:t xml:space="preserve"> </w:t>
       </w:r>
@@ -406,21 +374,7 @@
         <w:rPr>
           <w:rStyle w:val="code"/>
         </w:rPr>
-        <w:t xml:space="preserve">(String name, int </w:t>
-      </w:r>
-      <w:proofErr w:type="spellStart"/>
-      <w:r>
-        <w:rPr>
-          <w:rStyle w:val="code"/>
-        </w:rPr>
-        <w:t>depthLimit</w:t>
-      </w:r>
-      <w:proofErr w:type="spellEnd"/>
-      <w:r>
-        <w:rPr>
-          <w:rStyle w:val="code"/>
-        </w:rPr>
-        <w:t>)</w:t>
+        <w:t>(String name, int depthLimit)</w:t>
       </w:r>
     </w:p>
     <w:p>
@@ -484,14 +438,12 @@
       <w:r>
         <w:t xml:space="preserve"> the values described in the </w:t>
       </w:r>
-      <w:proofErr w:type="spellStart"/>
       <w:r>
         <w:rPr>
           <w:rStyle w:val="code"/>
         </w:rPr>
         <w:t>MiniMax</w:t>
       </w:r>
-      <w:proofErr w:type="spellEnd"/>
       <w:r>
         <w:t xml:space="preserve"> interface.</w:t>
       </w:r>
@@ -507,25 +459,21 @@
       <w:r>
         <w:t xml:space="preserve">Your static evaluation function must be completely contained in the </w:t>
       </w:r>
-      <w:proofErr w:type="spellStart"/>
       <w:r>
         <w:rPr>
           <w:rStyle w:val="code"/>
         </w:rPr>
         <w:t>staticEvaluator</w:t>
       </w:r>
-      <w:proofErr w:type="spellEnd"/>
       <w:r>
         <w:t xml:space="preserve"> method specified by the </w:t>
       </w:r>
-      <w:proofErr w:type="spellStart"/>
       <w:r>
         <w:rPr>
           <w:rStyle w:val="code"/>
         </w:rPr>
         <w:t>MiniMax</w:t>
       </w:r>
-      <w:proofErr w:type="spellEnd"/>
       <w:r>
         <w:t xml:space="preserve"> interface.</w:t>
       </w:r>
@@ -550,14 +498,12 @@
       <w:r>
         <w:t xml:space="preserve"> parameter to </w:t>
       </w:r>
-      <w:proofErr w:type="spellStart"/>
       <w:r>
         <w:rPr>
           <w:rStyle w:val="code"/>
         </w:rPr>
         <w:t>getMove</w:t>
       </w:r>
-      <w:proofErr w:type="spellEnd"/>
       <w:r>
         <w:t xml:space="preserve"> at this point.</w:t>
       </w:r>
@@ -583,32 +529,30 @@
         <w:t>static evaluatio</w:t>
       </w:r>
       <w:r>
-        <w:t>n function: the number of pieces owned by MAX.</w:t>
-      </w:r>
+        <w:t>n function: the number of pieces owned by MAX</w:t>
+      </w:r>
+      <w:r>
+        <w:t xml:space="preserve"> minus the number of players owned by MIN.</w:t>
+      </w:r>
+      <w:bookmarkStart w:id="0" w:name="_GoBack"/>
+      <w:bookmarkEnd w:id="0"/>
     </w:p>
     <w:p>
       <w:r>
         <w:t xml:space="preserve">In writing your </w:t>
       </w:r>
-      <w:proofErr w:type="spellStart"/>
       <w:r>
         <w:t>Mancala</w:t>
       </w:r>
       <w:r>
-        <w:t>Player</w:t>
-      </w:r>
-      <w:proofErr w:type="spellEnd"/>
-      <w:r>
-        <w:t xml:space="preserve"> and later your static evaluation function you may find useful the methods of the </w:t>
-      </w:r>
-      <w:proofErr w:type="spellStart"/>
+        <w:t xml:space="preserve">Player and later your static evaluation function you may find useful the methods of the </w:t>
+      </w:r>
       <w:r>
         <w:rPr>
           <w:rStyle w:val="code"/>
         </w:rPr>
         <w:t>GameState</w:t>
       </w:r>
-      <w:proofErr w:type="spellEnd"/>
       <w:r>
         <w:t xml:space="preserve"> class that are listed below. You will need to examine the source code for specific information on how to invoke these methods and exactly what they return.</w:t>
       </w:r>
@@ -621,14 +565,12 @@
           <w:numId w:val="3"/>
         </w:numPr>
       </w:pPr>
-      <w:proofErr w:type="spellStart"/>
       <w:r>
         <w:rPr>
           <w:rStyle w:val="code"/>
         </w:rPr>
         <w:t>getValidMoves</w:t>
       </w:r>
-      <w:proofErr w:type="spellEnd"/>
       <w:r>
         <w:t xml:space="preserve"> – get a list of all valid moves for the player whose turn it is.</w:t>
       </w:r>
@@ -641,14 +583,12 @@
           <w:numId w:val="3"/>
         </w:numPr>
       </w:pPr>
-      <w:proofErr w:type="spellStart"/>
       <w:r>
         <w:rPr>
           <w:rStyle w:val="code"/>
         </w:rPr>
         <w:t>isLegalMove</w:t>
       </w:r>
-      <w:proofErr w:type="spellEnd"/>
       <w:r>
         <w:t xml:space="preserve"> – returns true if the specified move is legal in the current state.</w:t>
       </w:r>
@@ -661,14 +601,12 @@
           <w:numId w:val="3"/>
         </w:numPr>
       </w:pPr>
-      <w:proofErr w:type="spellStart"/>
       <w:r>
         <w:rPr>
           <w:rStyle w:val="code"/>
         </w:rPr>
         <w:t>makeMove</w:t>
       </w:r>
-      <w:proofErr w:type="spellEnd"/>
       <w:r>
         <w:t xml:space="preserve"> – returns the state reached by applying a specified move to this state.</w:t>
       </w:r>
@@ -681,14 +619,12 @@
           <w:numId w:val="3"/>
         </w:numPr>
       </w:pPr>
-      <w:proofErr w:type="spellStart"/>
       <w:r>
         <w:rPr>
           <w:rStyle w:val="code"/>
         </w:rPr>
         <w:t>getTurn</w:t>
       </w:r>
-      <w:proofErr w:type="spellEnd"/>
       <w:r>
         <w:t xml:space="preserve"> – get the player whose turn it is.</w:t>
       </w:r>
@@ -701,14 +637,12 @@
           <w:numId w:val="3"/>
         </w:numPr>
       </w:pPr>
-      <w:proofErr w:type="spellStart"/>
       <w:r>
         <w:rPr>
           <w:rStyle w:val="code"/>
         </w:rPr>
         <w:t>getSquare</w:t>
       </w:r>
-      <w:proofErr w:type="spellEnd"/>
       <w:r>
         <w:t xml:space="preserve"> – find out which player owns a given square.</w:t>
       </w:r>
@@ -721,7 +655,6 @@
           <w:numId w:val="3"/>
         </w:numPr>
       </w:pPr>
-      <w:proofErr w:type="spellStart"/>
       <w:r>
         <w:rPr>
           <w:rStyle w:val="code"/>
@@ -740,7 +673,6 @@
         </w:rPr>
         <w:t>Score</w:t>
       </w:r>
-      <w:proofErr w:type="spellEnd"/>
       <w:r>
         <w:t xml:space="preserve"> – get the score for a specified player.</w:t>
       </w:r>
@@ -753,14 +685,12 @@
           <w:numId w:val="3"/>
         </w:numPr>
       </w:pPr>
-      <w:proofErr w:type="spellStart"/>
       <w:r>
         <w:rPr>
           <w:rStyle w:val="code"/>
         </w:rPr>
         <w:t>getFinalNetScore</w:t>
       </w:r>
-      <w:proofErr w:type="spellEnd"/>
       <w:r>
         <w:t xml:space="preserve"> – get </w:t>
       </w:r>
@@ -776,14 +706,12 @@
           <w:numId w:val="3"/>
         </w:numPr>
       </w:pPr>
-      <w:proofErr w:type="spellStart"/>
       <w:r>
         <w:rPr>
           <w:rStyle w:val="code"/>
         </w:rPr>
         <w:t>isGameOver</w:t>
       </w:r>
-      <w:proofErr w:type="spellEnd"/>
       <w:r>
         <w:t xml:space="preserve"> – get the status of the </w:t>
       </w:r>
@@ -802,6 +730,7 @@
         <w:rPr>
           <w:rStyle w:val="question"/>
         </w:rPr>
+        <w:lastRenderedPageBreak/>
         <w:t xml:space="preserve">Question </w:t>
       </w:r>
       <w:r>
@@ -837,7 +766,6 @@
     </w:p>
     <w:p>
       <w:r>
-        <w:lastRenderedPageBreak/>
         <w:t>Create a copy of your</w:t>
       </w:r>
       <w:r>
@@ -856,7 +784,6 @@
       <w:r>
         <w:t xml:space="preserve"> </w:t>
       </w:r>
-      <w:proofErr w:type="spellStart"/>
       <w:r>
         <w:rPr>
           <w:rStyle w:val="code"/>
@@ -875,7 +802,6 @@
         </w:rPr>
         <w:t>Player</w:t>
       </w:r>
-      <w:proofErr w:type="spellEnd"/>
       <w:proofErr w:type="gramEnd"/>
       <w:r>
         <w:rPr>
@@ -1051,23 +977,7 @@
           <w:rStyle w:val="code"/>
           <w:rFonts w:asciiTheme="minorHAnsi" w:hAnsiTheme="minorHAnsi"/>
         </w:rPr>
-        <w:t xml:space="preserve"> </w:t>
-      </w:r>
-      <w:proofErr w:type="spellStart"/>
-      <w:r>
-        <w:rPr>
-          <w:rStyle w:val="code"/>
-          <w:rFonts w:asciiTheme="minorHAnsi" w:hAnsiTheme="minorHAnsi"/>
-        </w:rPr>
-        <w:t>MiniMax</w:t>
-      </w:r>
-      <w:proofErr w:type="spellEnd"/>
-      <w:r>
-        <w:rPr>
-          <w:rStyle w:val="code"/>
-          <w:rFonts w:asciiTheme="minorHAnsi" w:hAnsiTheme="minorHAnsi"/>
-        </w:rPr>
-        <w:t xml:space="preserve"> player can generate</w:t>
+        <w:t xml:space="preserve"> MiniMax player can generate</w:t>
       </w:r>
     </w:p>
     <w:p>
@@ -1338,23 +1248,7 @@
           <w:rStyle w:val="code"/>
           <w:rFonts w:asciiTheme="minorHAnsi" w:hAnsiTheme="minorHAnsi"/>
         </w:rPr>
-        <w:t xml:space="preserve">ur </w:t>
-      </w:r>
-      <w:proofErr w:type="spellStart"/>
-      <w:r>
-        <w:rPr>
-          <w:rStyle w:val="code"/>
-          <w:rFonts w:asciiTheme="minorHAnsi" w:hAnsiTheme="minorHAnsi"/>
-        </w:rPr>
-        <w:t>MiniMax</w:t>
-      </w:r>
-      <w:proofErr w:type="spellEnd"/>
-      <w:r>
-        <w:rPr>
-          <w:rStyle w:val="code"/>
-          <w:rFonts w:asciiTheme="minorHAnsi" w:hAnsiTheme="minorHAnsi"/>
-        </w:rPr>
-        <w:t xml:space="preserve"> and Alpha-Beta </w:t>
+        <w:t xml:space="preserve">ur MiniMax and Alpha-Beta </w:t>
       </w:r>
       <w:r>
         <w:rPr>
@@ -1402,23 +1296,7 @@
           <w:rStyle w:val="code"/>
           <w:rFonts w:asciiTheme="minorHAnsi" w:hAnsiTheme="minorHAnsi"/>
         </w:rPr>
-        <w:t xml:space="preserve">If your </w:t>
-      </w:r>
-      <w:proofErr w:type="spellStart"/>
-      <w:r>
-        <w:rPr>
-          <w:rStyle w:val="code"/>
-          <w:rFonts w:asciiTheme="minorHAnsi" w:hAnsiTheme="minorHAnsi"/>
-        </w:rPr>
-        <w:t>MiniMax</w:t>
-      </w:r>
-      <w:proofErr w:type="spellEnd"/>
-      <w:r>
-        <w:rPr>
-          <w:rStyle w:val="code"/>
-          <w:rFonts w:asciiTheme="minorHAnsi" w:hAnsiTheme="minorHAnsi"/>
-        </w:rPr>
-        <w:t xml:space="preserve"> player can explore to a depth of D in a given time T,</w:t>
+        <w:t>If your MiniMax player can explore to a depth of D in a given time T,</w:t>
       </w:r>
       <w:r>
         <w:rPr>
@@ -1568,14 +1446,12 @@
       <w:r>
         <w:t xml:space="preserve">Create an </w:t>
       </w:r>
-      <w:proofErr w:type="spellStart"/>
       <w:r>
         <w:t>Mancala</w:t>
       </w:r>
       <w:r>
         <w:t>Player</w:t>
       </w:r>
-      <w:proofErr w:type="spellEnd"/>
       <w:r>
         <w:t>,</w:t>
       </w:r>
@@ -1603,8 +1479,6 @@
       <w:r>
         <w:t xml:space="preserve"> Your player must be implemented in a class called </w:t>
       </w:r>
-      <w:bookmarkStart w:id="0" w:name="_GoBack"/>
-      <w:proofErr w:type="spellStart"/>
       <w:r>
         <w:rPr>
           <w:rStyle w:val="code"/>
@@ -1623,8 +1497,6 @@
         </w:rPr>
         <w:t>Player</w:t>
       </w:r>
-      <w:bookmarkEnd w:id="0"/>
-      <w:proofErr w:type="spellEnd"/>
       <w:r>
         <w:rPr>
           <w:rStyle w:val="code"/>
@@ -1662,15 +1534,7 @@
         <w:t xml:space="preserve"> </w:t>
       </w:r>
       <w:r>
-        <w:t xml:space="preserve">The only limitation is that your player must use some variant of the </w:t>
-      </w:r>
-      <w:proofErr w:type="spellStart"/>
-      <w:r>
-        <w:t>MiniMax</w:t>
-      </w:r>
-      <w:proofErr w:type="spellEnd"/>
-      <w:r>
-        <w:t xml:space="preserve"> algorithm (perhaps with Alpha/Beta pruning, perhaps with other optimizations that you dev</w:t>
+        <w:t>The only limitation is that your player must use some variant of the MiniMax algorithm (perhaps with Alpha/Beta pruning, perhaps with other optimizations that you dev</w:t>
       </w:r>
       <w:r>
         <w:t xml:space="preserve">elop). In class </w:t>
@@ -1692,104 +1556,103 @@
       <w:r>
         <w:t xml:space="preserve"> tournament in which your </w:t>
       </w:r>
-      <w:proofErr w:type="spellStart"/>
       <w:r>
         <w:t>Mancala</w:t>
       </w:r>
       <w:r>
+        <w:t xml:space="preserve">Player implementations will play against each other. </w:t>
+      </w:r>
+      <w:r>
+        <w:t>T</w:t>
+      </w:r>
+      <w:r>
+        <w:t xml:space="preserve">he </w:t>
+      </w:r>
+      <w:r>
+        <w:t xml:space="preserve">players will have a maximum of </w:t>
+      </w:r>
+      <w:r>
+        <w:t>2</w:t>
+      </w:r>
+      <w:r>
+        <w:t xml:space="preserve"> second </w:t>
+      </w:r>
+      <w:r>
+        <w:t>per move. The following line of code will tell you how many milliseconds remain before the time for the current move expires:</w:t>
+      </w:r>
+    </w:p>
+    <w:p>
+      <w:pPr>
+        <w:rPr>
+          <w:rStyle w:val="code"/>
+        </w:rPr>
+      </w:pPr>
+      <w:r>
+        <w:rPr>
+          <w:rStyle w:val="code"/>
+        </w:rPr>
+        <w:t xml:space="preserve">long msLeft = </w:t>
+      </w:r>
+      <w:r>
+        <w:rPr>
+          <w:rStyle w:val="code"/>
+        </w:rPr>
+        <w:t>deadline</w:t>
+      </w:r>
+      <w:r>
+        <w:rPr>
+          <w:rStyle w:val="code"/>
+        </w:rPr>
+        <w:t xml:space="preserve"> – System.currentTimeMillis();</w:t>
+      </w:r>
+    </w:p>
+    <w:p>
+      <w:pPr>
+        <w:rPr>
+          <w:rStyle w:val="code"/>
+          <w:rFonts w:asciiTheme="minorHAnsi" w:hAnsiTheme="minorHAnsi"/>
+        </w:rPr>
+      </w:pPr>
+      <w:r>
+        <w:rPr>
+          <w:rStyle w:val="code"/>
+          <w:rFonts w:asciiTheme="minorHAnsi" w:hAnsiTheme="minorHAnsi"/>
+        </w:rPr>
+        <w:t xml:space="preserve">Your </w:t>
+      </w:r>
+      <w:r>
+        <w:rPr>
+          <w:rStyle w:val="code"/>
+        </w:rPr>
+        <w:t>XXX</w:t>
+      </w:r>
+      <w:r>
+        <w:rPr>
+          <w:rStyle w:val="code"/>
+        </w:rPr>
+        <w:t>Mancala</w:t>
+      </w:r>
+      <w:r>
+        <w:rPr>
+          <w:rStyle w:val="code"/>
+        </w:rPr>
         <w:t>Player</w:t>
       </w:r>
-      <w:proofErr w:type="spellEnd"/>
-      <w:r>
-        <w:t xml:space="preserve"> implementations will play against each other. </w:t>
-      </w:r>
-      <w:r>
-        <w:t>T</w:t>
-      </w:r>
-      <w:r>
-        <w:t xml:space="preserve">he </w:t>
-      </w:r>
-      <w:r>
-        <w:t xml:space="preserve">players will have a maximum of </w:t>
-      </w:r>
-      <w:r>
-        <w:t>2</w:t>
-      </w:r>
-      <w:r>
-        <w:t xml:space="preserve"> second </w:t>
-      </w:r>
-      <w:r>
-        <w:t>per move. The following line of code will tell you how many milliseconds remain before the time for the current move expires:</w:t>
-      </w:r>
-    </w:p>
-    <w:p>
-      <w:pPr>
-        <w:rPr>
-          <w:rStyle w:val="code"/>
-        </w:rPr>
-      </w:pPr>
-      <w:r>
-        <w:rPr>
-          <w:rStyle w:val="code"/>
-        </w:rPr>
-        <w:t xml:space="preserve">long </w:t>
-      </w:r>
-      <w:proofErr w:type="spellStart"/>
-      <w:r>
-        <w:rPr>
-          <w:rStyle w:val="code"/>
-        </w:rPr>
-        <w:t>msLeft</w:t>
-      </w:r>
-      <w:proofErr w:type="spellEnd"/>
-      <w:r>
-        <w:rPr>
-          <w:rStyle w:val="code"/>
-        </w:rPr>
-        <w:t xml:space="preserve"> = </w:t>
-      </w:r>
-      <w:r>
-        <w:rPr>
-          <w:rStyle w:val="code"/>
-        </w:rPr>
-        <w:t>deadline</w:t>
-      </w:r>
-      <w:r>
-        <w:rPr>
-          <w:rStyle w:val="code"/>
-        </w:rPr>
-        <w:t xml:space="preserve"> – </w:t>
-      </w:r>
-      <w:proofErr w:type="spellStart"/>
-      <w:r>
-        <w:rPr>
-          <w:rStyle w:val="code"/>
-        </w:rPr>
-        <w:t>System.currentTimeMillis</w:t>
-      </w:r>
-      <w:proofErr w:type="spellEnd"/>
-      <w:r>
-        <w:rPr>
-          <w:rStyle w:val="code"/>
-        </w:rPr>
-        <w:t>();</w:t>
-      </w:r>
-    </w:p>
-    <w:p>
-      <w:pPr>
-        <w:rPr>
-          <w:rStyle w:val="code"/>
-          <w:rFonts w:asciiTheme="minorHAnsi" w:hAnsiTheme="minorHAnsi"/>
-        </w:rPr>
-      </w:pPr>
-      <w:r>
-        <w:rPr>
-          <w:rStyle w:val="code"/>
-          <w:rFonts w:asciiTheme="minorHAnsi" w:hAnsiTheme="minorHAnsi"/>
-        </w:rPr>
-        <w:t xml:space="preserve">Your </w:t>
-      </w:r>
-      <w:proofErr w:type="spellStart"/>
+      <w:r>
+        <w:rPr>
+          <w:rStyle w:val="code"/>
+        </w:rPr>
+        <w:t xml:space="preserve"> </w:t>
+      </w:r>
+      <w:r>
+        <w:t>must</w:t>
+      </w:r>
+      <w:r>
+        <w:t xml:space="preserve"> be self-contained,</w:t>
+      </w:r>
+      <w:r>
+        <w:t xml:space="preserve"> as it will be copied and pasted into the example framework in order to run the tournament.  Therefore, if you need additional helper classes, include them as nested classes within </w:t>
+      </w:r>
       <w:r>
         <w:rPr>
           <w:rStyle w:val="code"/>
@@ -1808,42 +1671,6 @@
         </w:rPr>
         <w:t>Player</w:t>
       </w:r>
-      <w:proofErr w:type="spellEnd"/>
-      <w:r>
-        <w:rPr>
-          <w:rStyle w:val="code"/>
-        </w:rPr>
-        <w:t xml:space="preserve"> </w:t>
-      </w:r>
-      <w:r>
-        <w:t>must</w:t>
-      </w:r>
-      <w:r>
-        <w:t xml:space="preserve"> be self-contained,</w:t>
-      </w:r>
-      <w:r>
-        <w:t xml:space="preserve"> as it will be copied and pasted into the example framework in order to run the tournament.  Therefore, if you need additional helper classes, include them as nested classes within </w:t>
-      </w:r>
-      <w:proofErr w:type="spellStart"/>
-      <w:r>
-        <w:rPr>
-          <w:rStyle w:val="code"/>
-        </w:rPr>
-        <w:t>XXX</w:t>
-      </w:r>
-      <w:r>
-        <w:rPr>
-          <w:rStyle w:val="code"/>
-        </w:rPr>
-        <w:t>Mancala</w:t>
-      </w:r>
-      <w:r>
-        <w:rPr>
-          <w:rStyle w:val="code"/>
-        </w:rPr>
-        <w:t>Player</w:t>
-      </w:r>
-      <w:proofErr w:type="spellEnd"/>
       <w:r>
         <w:t>.</w:t>
       </w:r>

</xml_diff>